<commit_message>
Subir proyecto de clasificación con autoencoder
</commit_message>
<xml_diff>
--- a/DocumentoAutoencoders.docx
+++ b/DocumentoAutoencoders.docx
@@ -16,6 +16,56 @@
           <w:b/>
           <w:bCs/>
         </w:rPr>
+        <w:t>Jefferson Sneyder Anaya Manrique 2210981</w:t>
+      </w:r>
+    </w:p>
+    <w:p>
+      <w:pPr>
+        <w:rPr>
+          <w:rFonts w:ascii="Times New Roman" w:hAnsi="Times New Roman" w:cs="Times New Roman"/>
+          <w:b/>
+          <w:bCs/>
+        </w:rPr>
+      </w:pPr>
+      <w:r>
+        <w:rPr>
+          <w:rFonts w:ascii="Times New Roman" w:hAnsi="Times New Roman" w:cs="Times New Roman"/>
+          <w:b/>
+          <w:bCs/>
+        </w:rPr>
+        <w:t>Jairo Andrés Gómez Molina</w:t>
+      </w:r>
+      <w:r>
+        <w:rPr>
+          <w:rFonts w:ascii="Times New Roman" w:hAnsi="Times New Roman" w:cs="Times New Roman"/>
+          <w:b/>
+          <w:bCs/>
+        </w:rPr>
+        <w:t xml:space="preserve"> </w:t>
+      </w:r>
+      <w:r>
+        <w:rPr>
+          <w:rFonts w:ascii="Times New Roman" w:hAnsi="Times New Roman" w:cs="Times New Roman"/>
+          <w:b/>
+          <w:bCs/>
+        </w:rPr>
+        <w:t>2185618</w:t>
+      </w:r>
+    </w:p>
+    <w:p>
+      <w:pPr>
+        <w:rPr>
+          <w:rFonts w:ascii="Times New Roman" w:hAnsi="Times New Roman" w:cs="Times New Roman"/>
+          <w:b/>
+          <w:bCs/>
+        </w:rPr>
+      </w:pPr>
+      <w:r>
+        <w:rPr>
+          <w:rFonts w:ascii="Times New Roman" w:hAnsi="Times New Roman" w:cs="Times New Roman"/>
+          <w:b/>
+          <w:bCs/>
+        </w:rPr>
         <w:t>1. Aplicaciones de los Variational Autoencoders (VAE)</w:t>
       </w:r>
     </w:p>
@@ -254,6 +304,7 @@
         <w:rPr>
           <w:rFonts w:ascii="Times New Roman" w:hAnsi="Times New Roman" w:cs="Times New Roman"/>
         </w:rPr>
+        <w:lastRenderedPageBreak/>
         <w:t xml:space="preserve">Las </w:t>
       </w:r>
       <w:r>
@@ -268,14 +319,7 @@
         <w:rPr>
           <w:rFonts w:ascii="Times New Roman" w:hAnsi="Times New Roman" w:cs="Times New Roman"/>
         </w:rPr>
-        <w:t xml:space="preserve"> son una clase de modelos de aprendizaje profundo que han revolucionado la generación de datos sintéticos. Están compuestas por dos redes neuronales (generador y discriminador) que compiten entre sí, lo que da lugar a la </w:t>
-      </w:r>
-      <w:r>
-        <w:rPr>
-          <w:rFonts w:ascii="Times New Roman" w:hAnsi="Times New Roman" w:cs="Times New Roman"/>
-        </w:rPr>
-        <w:lastRenderedPageBreak/>
-        <w:t>generación de datos que pueden ser extremadamente realistas. Aquí se presentan dos aplicaciones notables:</w:t>
+        <w:t xml:space="preserve"> son una clase de modelos de aprendizaje profundo que han revolucionado la generación de datos sintéticos. Están compuestas por dos redes neuronales (generador y discriminador) que compiten entre sí, lo que da lugar a la generación de datos que pueden ser extremadamente realistas. Aquí se presentan dos aplicaciones notables:</w:t>
       </w:r>
     </w:p>
     <w:p>
@@ -568,6 +612,7 @@
           <w:b/>
           <w:bCs/>
         </w:rPr>
+        <w:lastRenderedPageBreak/>
         <w:t>Arquitectura y Enfoque</w:t>
       </w:r>
       <w:r>
@@ -593,7 +638,6 @@
           <w:b/>
           <w:bCs/>
         </w:rPr>
-        <w:lastRenderedPageBreak/>
         <w:t>VAE</w:t>
       </w:r>
       <w:r>

</xml_diff>